<commit_message>
update ppt for t7
</commit_message>
<xml_diff>
--- a/lab/IS6404 -T7/ Đồ án cuối kỳ/32 Lê Thanh Dũng - Cuối kỳ.docx
+++ b/lab/IS6404 -T7/ Đồ án cuối kỳ/32 Lê Thanh Dũng - Cuối kỳ.docx
@@ -17924,27 +17924,46 @@
           <w:lang w:val="vi-VN"/>
           <w14:ligatures w14:val="none"/>
         </w:rPr>
-        <w:t>ữ liệu thử nghiệm được lấy từ Dữ liệu thiết bị Iot của công ty</w:t>
-      </w:r>
-    </w:p>
-    <w:p>
-      <w:pPr>
-        <w:tabs>
-          <w:tab w:val="left" w:pos="720"/>
-          <w:tab w:val="left" w:pos="1080"/>
-        </w:tabs>
-        <w:spacing w:before="100" w:beforeAutospacing="1" w:after="100" w:afterAutospacing="1"/>
-        <w:jc w:val="both"/>
+        <w:t>ữ liệu thử nghiệm được lấy từ Dữ liệu thiết bị Io</w:t>
+      </w:r>
+      <w:r>
+        <w:rPr>
+          <w:rFonts w:ascii="Times New Roman" w:eastAsia="Times New Roman" w:hAnsi="Times New Roman" w:cs="Times New Roman"/>
+          <w:kern w:val="0"/>
+          <w:lang w:val="en-US"/>
+          <w14:ligatures w14:val="none"/>
+        </w:rPr>
+        <w:t>T</w:t>
+      </w:r>
+      <w:r>
         <w:rPr>
           <w:rFonts w:ascii="Times New Roman" w:eastAsia="Times New Roman" w:hAnsi="Times New Roman" w:cs="Times New Roman"/>
           <w:kern w:val="0"/>
           <w:lang w:val="vi-VN"/>
           <w14:ligatures w14:val="none"/>
         </w:rPr>
-      </w:pPr>
-      <w:r>
+        <w:t xml:space="preserve"> của công ty</w:t>
+      </w:r>
+    </w:p>
+    <w:p>
+      <w:pPr>
+        <w:tabs>
+          <w:tab w:val="left" w:pos="720"/>
+          <w:tab w:val="left" w:pos="1080"/>
+        </w:tabs>
+        <w:spacing w:before="100" w:beforeAutospacing="1" w:after="100" w:afterAutospacing="1"/>
+        <w:jc w:val="both"/>
         <w:rPr>
           <w:rFonts w:ascii="Times New Roman" w:eastAsia="Times New Roman" w:hAnsi="Times New Roman" w:cs="Times New Roman"/>
+          <w:kern w:val="0"/>
+          <w:lang w:val="vi-VN"/>
+          <w14:ligatures w14:val="none"/>
+        </w:rPr>
+      </w:pPr>
+      <w:r>
+        <w:rPr>
+          <w:rFonts w:ascii="Times New Roman" w:eastAsia="Times New Roman" w:hAnsi="Times New Roman" w:cs="Times New Roman"/>
+          <w:noProof/>
           <w:kern w:val="0"/>
           <w:lang w:val="vi-VN"/>
           <w14:ligatures w14:val="none"/>
@@ -24755,6 +24774,7 @@
       <w:r>
         <w:rPr>
           <w:rFonts w:ascii="Times New Roman" w:eastAsia="Times New Roman" w:hAnsi="Times New Roman" w:cs="Times New Roman"/>
+          <w:noProof/>
           <w:kern w:val="0"/>
           <w:lang w:val="vi-VN"/>
           <w14:ligatures w14:val="none"/>

</xml_diff>